<commit_message>
Refactor script.js for improved readability and maintainability
</commit_message>
<xml_diff>
--- a/informe/JanVizcaino_informe.docx
+++ b/informe/JanVizcaino_informe.docx
@@ -102,6 +102,9 @@
         <w:jc w:val="center"/>
       </w:pPr>
       <w:r>
+        <w:rPr>
+          <w:noProof/>
+        </w:rPr>
         <w:drawing>
           <wp:inline distT="0" distB="0" distL="0" distR="0" wp14:anchorId="28AFD11F" wp14:editId="5CCCD2F1">
             <wp:extent cx="4567421" cy="2182483"/>
@@ -150,6 +153,9 @@
         <w:jc w:val="center"/>
       </w:pPr>
       <w:r>
+        <w:rPr>
+          <w:noProof/>
+        </w:rPr>
         <w:drawing>
           <wp:inline distT="0" distB="0" distL="0" distR="0" wp14:anchorId="2A70AC46" wp14:editId="1B449E9B">
             <wp:extent cx="4575570" cy="2195297"/>
@@ -272,19 +278,7 @@
         </w:numPr>
       </w:pPr>
       <w:r>
-        <w:t>Mostrar l</w:t>
-      </w:r>
-      <w:r>
-        <w:t xml:space="preserve">as canciones </w:t>
-      </w:r>
-      <w:r>
-        <w:t>registrad</w:t>
-      </w:r>
-      <w:r>
-        <w:t>a</w:t>
-      </w:r>
-      <w:r>
-        <w:t>s en una lista en pantalla, con su información ordenada.</w:t>
+        <w:t>Mostrar las canciones registradas en una lista en pantalla, con su información ordenada.</w:t>
       </w:r>
     </w:p>
     <w:p>
@@ -302,6 +296,9 @@
     </w:p>
     <w:p>
       <w:r>
+        <w:rPr>
+          <w:noProof/>
+        </w:rPr>
         <w:drawing>
           <wp:inline distT="0" distB="0" distL="0" distR="0" wp14:anchorId="7B2FFCD9" wp14:editId="7A11E068">
             <wp:extent cx="6188710" cy="2961640"/>
@@ -3529,6 +3526,9 @@
     </w:p>
     <w:p>
       <w:r>
+        <w:rPr>
+          <w:noProof/>
+        </w:rPr>
         <w:drawing>
           <wp:inline distT="0" distB="0" distL="0" distR="0" wp14:anchorId="41F2E4C3" wp14:editId="365BC78A">
             <wp:extent cx="6188710" cy="2984500"/>
@@ -3573,6 +3573,9 @@
     </w:p>
     <w:p>
       <w:r>
+        <w:rPr>
+          <w:noProof/>
+        </w:rPr>
         <w:drawing>
           <wp:inline distT="0" distB="0" distL="0" distR="0" wp14:anchorId="4AF66C98" wp14:editId="181F9E50">
             <wp:extent cx="6188710" cy="2988945"/>
@@ -3735,8 +3738,701 @@
     </w:p>
     <w:p>
       <w:r>
-        <w:t>Haz una lista breve y razona cada paso con un ejemplo del código.</w:t>
-      </w:r>
+        <w:t>Estos son los siguientes pasos del proceso tradicional que he logrado identificar, junto con sus respectivos ejemplos:</w:t>
+      </w:r>
+    </w:p>
+    <w:p>
+      <w:pPr>
+        <w:pStyle w:val="Prrafodelista"/>
+        <w:numPr>
+          <w:ilvl w:val="0"/>
+          <w:numId w:val="13"/>
+        </w:numPr>
+      </w:pPr>
+      <w:r>
+        <w:t xml:space="preserve">Entrada de datos manual (escribir) </w:t>
+      </w:r>
+      <w:r>
+        <w:rPr>
+          <w:rFonts w:ascii="Segoe UI Symbol" w:hAnsi="Segoe UI Symbol" w:cs="Segoe UI Symbol"/>
+        </w:rPr>
+        <w:t>➜</w:t>
+      </w:r>
+      <w:r>
+        <w:t xml:space="preserve"> </w:t>
+      </w:r>
+      <w:r>
+        <w:t>Entrada</w:t>
+      </w:r>
+      <w:r>
+        <w:t xml:space="preserve"> por teclado digital</w:t>
+      </w:r>
+      <w:r>
+        <w:t>:</w:t>
+      </w:r>
+    </w:p>
+    <w:p>
+      <w:pPr>
+        <w:pStyle w:val="Prrafodelista"/>
+        <w:shd w:val="clear" w:color="auto" w:fill="282A36"/>
+        <w:spacing w:after="0" w:line="285" w:lineRule="atLeast"/>
+        <w:jc w:val="left"/>
+        <w:rPr>
+          <w:rFonts w:ascii="Consolas" w:eastAsia="Times New Roman" w:hAnsi="Consolas" w:cs="Times New Roman"/>
+          <w:color w:val="F8F8F2"/>
+          <w:sz w:val="21"/>
+          <w:szCs w:val="21"/>
+          <w:lang w:val="en-US" w:eastAsia="es-ES"/>
+        </w:rPr>
+      </w:pPr>
+      <w:r>
+        <w:rPr>
+          <w:rFonts w:ascii="Consolas" w:eastAsia="Times New Roman" w:hAnsi="Consolas" w:cs="Times New Roman"/>
+          <w:color w:val="F8F8F2"/>
+          <w:sz w:val="21"/>
+          <w:szCs w:val="21"/>
+          <w:lang w:val="en-US" w:eastAsia="es-ES"/>
+        </w:rPr>
+        <w:t>&lt;</w:t>
+      </w:r>
+      <w:r>
+        <w:rPr>
+          <w:rFonts w:ascii="Consolas" w:eastAsia="Times New Roman" w:hAnsi="Consolas" w:cs="Times New Roman"/>
+          <w:color w:val="FF79C6"/>
+          <w:sz w:val="21"/>
+          <w:szCs w:val="21"/>
+          <w:lang w:val="en-US" w:eastAsia="es-ES"/>
+        </w:rPr>
+        <w:t>input</w:t>
+      </w:r>
+      <w:r>
+        <w:rPr>
+          <w:rFonts w:ascii="Consolas" w:eastAsia="Times New Roman" w:hAnsi="Consolas" w:cs="Times New Roman"/>
+          <w:color w:val="F8F8F2"/>
+          <w:sz w:val="21"/>
+          <w:szCs w:val="21"/>
+          <w:lang w:val="en-US" w:eastAsia="es-ES"/>
+        </w:rPr>
+        <w:t xml:space="preserve"> </w:t>
+      </w:r>
+      <w:r>
+        <w:rPr>
+          <w:rFonts w:ascii="Consolas" w:eastAsia="Times New Roman" w:hAnsi="Consolas" w:cs="Times New Roman"/>
+          <w:i/>
+          <w:iCs/>
+          <w:color w:val="50FA7B"/>
+          <w:sz w:val="21"/>
+          <w:szCs w:val="21"/>
+          <w:lang w:val="en-US" w:eastAsia="es-ES"/>
+        </w:rPr>
+        <w:t>type</w:t>
+      </w:r>
+      <w:r>
+        <w:rPr>
+          <w:rFonts w:ascii="Consolas" w:eastAsia="Times New Roman" w:hAnsi="Consolas" w:cs="Times New Roman"/>
+          <w:color w:val="FF79C6"/>
+          <w:sz w:val="21"/>
+          <w:szCs w:val="21"/>
+          <w:lang w:val="en-US" w:eastAsia="es-ES"/>
+        </w:rPr>
+        <w:t>=</w:t>
+      </w:r>
+      <w:r>
+        <w:rPr>
+          <w:rFonts w:ascii="Consolas" w:eastAsia="Times New Roman" w:hAnsi="Consolas" w:cs="Times New Roman"/>
+          <w:color w:val="E9F284"/>
+          <w:sz w:val="21"/>
+          <w:szCs w:val="21"/>
+          <w:lang w:val="en-US" w:eastAsia="es-ES"/>
+        </w:rPr>
+        <w:t>"</w:t>
+      </w:r>
+      <w:r>
+        <w:rPr>
+          <w:rFonts w:ascii="Consolas" w:eastAsia="Times New Roman" w:hAnsi="Consolas" w:cs="Times New Roman"/>
+          <w:color w:val="F1FA8C"/>
+          <w:sz w:val="21"/>
+          <w:szCs w:val="21"/>
+          <w:lang w:val="en-US" w:eastAsia="es-ES"/>
+        </w:rPr>
+        <w:t>text</w:t>
+      </w:r>
+      <w:r>
+        <w:rPr>
+          <w:rFonts w:ascii="Consolas" w:eastAsia="Times New Roman" w:hAnsi="Consolas" w:cs="Times New Roman"/>
+          <w:color w:val="E9F284"/>
+          <w:sz w:val="21"/>
+          <w:szCs w:val="21"/>
+          <w:lang w:val="en-US" w:eastAsia="es-ES"/>
+        </w:rPr>
+        <w:t>"</w:t>
+      </w:r>
+      <w:r>
+        <w:rPr>
+          <w:rFonts w:ascii="Consolas" w:eastAsia="Times New Roman" w:hAnsi="Consolas" w:cs="Times New Roman"/>
+          <w:color w:val="F8F8F2"/>
+          <w:sz w:val="21"/>
+          <w:szCs w:val="21"/>
+          <w:lang w:val="en-US" w:eastAsia="es-ES"/>
+        </w:rPr>
+        <w:t xml:space="preserve"> </w:t>
+      </w:r>
+      <w:r>
+        <w:rPr>
+          <w:rFonts w:ascii="Consolas" w:eastAsia="Times New Roman" w:hAnsi="Consolas" w:cs="Times New Roman"/>
+          <w:i/>
+          <w:iCs/>
+          <w:color w:val="50FA7B"/>
+          <w:sz w:val="21"/>
+          <w:szCs w:val="21"/>
+          <w:lang w:val="en-US" w:eastAsia="es-ES"/>
+        </w:rPr>
+        <w:t>id</w:t>
+      </w:r>
+      <w:r>
+        <w:rPr>
+          <w:rFonts w:ascii="Consolas" w:eastAsia="Times New Roman" w:hAnsi="Consolas" w:cs="Times New Roman"/>
+          <w:color w:val="FF79C6"/>
+          <w:sz w:val="21"/>
+          <w:szCs w:val="21"/>
+          <w:lang w:val="en-US" w:eastAsia="es-ES"/>
+        </w:rPr>
+        <w:t>=</w:t>
+      </w:r>
+      <w:r>
+        <w:rPr>
+          <w:rFonts w:ascii="Consolas" w:eastAsia="Times New Roman" w:hAnsi="Consolas" w:cs="Times New Roman"/>
+          <w:color w:val="E9F284"/>
+          <w:sz w:val="21"/>
+          <w:szCs w:val="21"/>
+          <w:lang w:val="en-US" w:eastAsia="es-ES"/>
+        </w:rPr>
+        <w:t>"</w:t>
+      </w:r>
+      <w:proofErr w:type="spellStart"/>
+      <w:r>
+        <w:rPr>
+          <w:rFonts w:ascii="Consolas" w:eastAsia="Times New Roman" w:hAnsi="Consolas" w:cs="Times New Roman"/>
+          <w:color w:val="F1FA8C"/>
+          <w:sz w:val="21"/>
+          <w:szCs w:val="21"/>
+          <w:lang w:val="en-US" w:eastAsia="es-ES"/>
+        </w:rPr>
+        <w:t>titulo</w:t>
+      </w:r>
+      <w:proofErr w:type="spellEnd"/>
+      <w:r>
+        <w:rPr>
+          <w:rFonts w:ascii="Consolas" w:eastAsia="Times New Roman" w:hAnsi="Consolas" w:cs="Times New Roman"/>
+          <w:color w:val="E9F284"/>
+          <w:sz w:val="21"/>
+          <w:szCs w:val="21"/>
+          <w:lang w:val="en-US" w:eastAsia="es-ES"/>
+        </w:rPr>
+        <w:t>"</w:t>
+      </w:r>
+      <w:r>
+        <w:rPr>
+          <w:rFonts w:ascii="Consolas" w:eastAsia="Times New Roman" w:hAnsi="Consolas" w:cs="Times New Roman"/>
+          <w:color w:val="F8F8F2"/>
+          <w:sz w:val="21"/>
+          <w:szCs w:val="21"/>
+          <w:lang w:val="en-US" w:eastAsia="es-ES"/>
+        </w:rPr>
+        <w:t xml:space="preserve"> </w:t>
+      </w:r>
+      <w:r>
+        <w:rPr>
+          <w:rFonts w:ascii="Consolas" w:eastAsia="Times New Roman" w:hAnsi="Consolas" w:cs="Times New Roman"/>
+          <w:i/>
+          <w:iCs/>
+          <w:color w:val="50FA7B"/>
+          <w:sz w:val="21"/>
+          <w:szCs w:val="21"/>
+          <w:lang w:val="en-US" w:eastAsia="es-ES"/>
+        </w:rPr>
+        <w:t>name</w:t>
+      </w:r>
+      <w:r>
+        <w:rPr>
+          <w:rFonts w:ascii="Consolas" w:eastAsia="Times New Roman" w:hAnsi="Consolas" w:cs="Times New Roman"/>
+          <w:color w:val="FF79C6"/>
+          <w:sz w:val="21"/>
+          <w:szCs w:val="21"/>
+          <w:lang w:val="en-US" w:eastAsia="es-ES"/>
+        </w:rPr>
+        <w:t>=</w:t>
+      </w:r>
+      <w:r>
+        <w:rPr>
+          <w:rFonts w:ascii="Consolas" w:eastAsia="Times New Roman" w:hAnsi="Consolas" w:cs="Times New Roman"/>
+          <w:color w:val="E9F284"/>
+          <w:sz w:val="21"/>
+          <w:szCs w:val="21"/>
+          <w:lang w:val="en-US" w:eastAsia="es-ES"/>
+        </w:rPr>
+        <w:t>"</w:t>
+      </w:r>
+      <w:proofErr w:type="spellStart"/>
+      <w:r>
+        <w:rPr>
+          <w:rFonts w:ascii="Consolas" w:eastAsia="Times New Roman" w:hAnsi="Consolas" w:cs="Times New Roman"/>
+          <w:color w:val="F1FA8C"/>
+          <w:sz w:val="21"/>
+          <w:szCs w:val="21"/>
+          <w:lang w:val="en-US" w:eastAsia="es-ES"/>
+        </w:rPr>
+        <w:t>titulo</w:t>
+      </w:r>
+      <w:proofErr w:type="spellEnd"/>
+      <w:r>
+        <w:rPr>
+          <w:rFonts w:ascii="Consolas" w:eastAsia="Times New Roman" w:hAnsi="Consolas" w:cs="Times New Roman"/>
+          <w:color w:val="E9F284"/>
+          <w:sz w:val="21"/>
+          <w:szCs w:val="21"/>
+          <w:lang w:val="en-US" w:eastAsia="es-ES"/>
+        </w:rPr>
+        <w:t>"</w:t>
+      </w:r>
+      <w:r>
+        <w:rPr>
+          <w:rFonts w:ascii="Consolas" w:eastAsia="Times New Roman" w:hAnsi="Consolas" w:cs="Times New Roman"/>
+          <w:color w:val="F8F8F2"/>
+          <w:sz w:val="21"/>
+          <w:szCs w:val="21"/>
+          <w:lang w:val="en-US" w:eastAsia="es-ES"/>
+        </w:rPr>
+        <w:t xml:space="preserve"> </w:t>
+      </w:r>
+      <w:r>
+        <w:rPr>
+          <w:rFonts w:ascii="Consolas" w:eastAsia="Times New Roman" w:hAnsi="Consolas" w:cs="Times New Roman"/>
+          <w:i/>
+          <w:iCs/>
+          <w:color w:val="50FA7B"/>
+          <w:sz w:val="21"/>
+          <w:szCs w:val="21"/>
+          <w:lang w:val="en-US" w:eastAsia="es-ES"/>
+        </w:rPr>
+        <w:t>class</w:t>
+      </w:r>
+      <w:r>
+        <w:rPr>
+          <w:rFonts w:ascii="Consolas" w:eastAsia="Times New Roman" w:hAnsi="Consolas" w:cs="Times New Roman"/>
+          <w:color w:val="FF79C6"/>
+          <w:sz w:val="21"/>
+          <w:szCs w:val="21"/>
+          <w:lang w:val="en-US" w:eastAsia="es-ES"/>
+        </w:rPr>
+        <w:t>=</w:t>
+      </w:r>
+      <w:r>
+        <w:rPr>
+          <w:rFonts w:ascii="Consolas" w:eastAsia="Times New Roman" w:hAnsi="Consolas" w:cs="Times New Roman"/>
+          <w:color w:val="E9F284"/>
+          <w:sz w:val="21"/>
+          <w:szCs w:val="21"/>
+          <w:lang w:val="en-US" w:eastAsia="es-ES"/>
+        </w:rPr>
+        <w:t>"</w:t>
+      </w:r>
+      <w:r>
+        <w:rPr>
+          <w:rFonts w:ascii="Consolas" w:eastAsia="Times New Roman" w:hAnsi="Consolas" w:cs="Times New Roman"/>
+          <w:color w:val="F1FA8C"/>
+          <w:sz w:val="21"/>
+          <w:szCs w:val="21"/>
+          <w:lang w:val="en-US" w:eastAsia="es-ES"/>
+        </w:rPr>
+        <w:t>form-control</w:t>
+      </w:r>
+      <w:r>
+        <w:rPr>
+          <w:rFonts w:ascii="Consolas" w:eastAsia="Times New Roman" w:hAnsi="Consolas" w:cs="Times New Roman"/>
+          <w:color w:val="E9F284"/>
+          <w:sz w:val="21"/>
+          <w:szCs w:val="21"/>
+          <w:lang w:val="en-US" w:eastAsia="es-ES"/>
+        </w:rPr>
+        <w:t>"</w:t>
+      </w:r>
+      <w:r>
+        <w:rPr>
+          <w:rFonts w:ascii="Consolas" w:eastAsia="Times New Roman" w:hAnsi="Consolas" w:cs="Times New Roman"/>
+          <w:color w:val="F8F8F2"/>
+          <w:sz w:val="21"/>
+          <w:szCs w:val="21"/>
+          <w:lang w:val="en-US" w:eastAsia="es-ES"/>
+        </w:rPr>
+        <w:t xml:space="preserve"> </w:t>
+      </w:r>
+      <w:r>
+        <w:rPr>
+          <w:rFonts w:ascii="Consolas" w:eastAsia="Times New Roman" w:hAnsi="Consolas" w:cs="Times New Roman"/>
+          <w:i/>
+          <w:iCs/>
+          <w:color w:val="50FA7B"/>
+          <w:sz w:val="21"/>
+          <w:szCs w:val="21"/>
+          <w:lang w:val="en-US" w:eastAsia="es-ES"/>
+        </w:rPr>
+        <w:t>required</w:t>
+      </w:r>
+      <w:r>
+        <w:rPr>
+          <w:rFonts w:ascii="Consolas" w:eastAsia="Times New Roman" w:hAnsi="Consolas" w:cs="Times New Roman"/>
+          <w:color w:val="F8F8F2"/>
+          <w:sz w:val="21"/>
+          <w:szCs w:val="21"/>
+          <w:lang w:val="en-US" w:eastAsia="es-ES"/>
+        </w:rPr>
+        <w:t>&gt;</w:t>
+      </w:r>
+    </w:p>
+    <w:p>
+      <w:pPr>
+        <w:pStyle w:val="Prrafodelista"/>
+      </w:pPr>
+    </w:p>
+    <w:p>
+      <w:pPr>
+        <w:pStyle w:val="Prrafodelista"/>
+        <w:numPr>
+          <w:ilvl w:val="0"/>
+          <w:numId w:val="13"/>
+        </w:numPr>
+      </w:pPr>
+      <w:r>
+        <w:t xml:space="preserve">Validación manual </w:t>
+      </w:r>
+      <w:r>
+        <w:t>(revisa</w:t>
+      </w:r>
+      <w:r>
+        <w:t xml:space="preserve">r </w:t>
+      </w:r>
+      <w:r>
+        <w:t xml:space="preserve">visualmente) </w:t>
+      </w:r>
+      <w:bookmarkStart w:id="0" w:name="_Hlk196719987"/>
+      <w:r>
+        <w:rPr>
+          <w:rFonts w:ascii="Segoe UI Symbol" w:hAnsi="Segoe UI Symbol" w:cs="Segoe UI Symbol"/>
+        </w:rPr>
+        <w:t>➜</w:t>
+      </w:r>
+      <w:r>
+        <w:t xml:space="preserve"> </w:t>
+      </w:r>
+      <w:bookmarkEnd w:id="0"/>
+      <w:r>
+        <w:t>Validaci</w:t>
+      </w:r>
+      <w:r>
+        <w:rPr>
+          <w:rFonts w:cs="Arial"/>
+        </w:rPr>
+        <w:t>ó</w:t>
+      </w:r>
+      <w:r>
+        <w:t>n autom</w:t>
+      </w:r>
+      <w:r>
+        <w:rPr>
+          <w:rFonts w:cs="Arial"/>
+        </w:rPr>
+        <w:t>á</w:t>
+      </w:r>
+      <w:r>
+        <w:t>tica</w:t>
+      </w:r>
+    </w:p>
+    <w:p>
+      <w:pPr>
+        <w:pStyle w:val="Prrafodelista"/>
+        <w:shd w:val="clear" w:color="auto" w:fill="282A36"/>
+        <w:spacing w:after="0" w:line="285" w:lineRule="atLeast"/>
+        <w:jc w:val="left"/>
+        <w:rPr>
+          <w:rFonts w:ascii="Consolas" w:eastAsia="Times New Roman" w:hAnsi="Consolas" w:cs="Times New Roman"/>
+          <w:color w:val="F8F8F2"/>
+          <w:sz w:val="21"/>
+          <w:szCs w:val="21"/>
+          <w:lang w:eastAsia="es-ES"/>
+        </w:rPr>
+      </w:pPr>
+      <w:proofErr w:type="spellStart"/>
+      <w:r>
+        <w:rPr>
+          <w:rFonts w:ascii="Consolas" w:eastAsia="Times New Roman" w:hAnsi="Consolas" w:cs="Times New Roman"/>
+          <w:color w:val="FF79C6"/>
+          <w:sz w:val="21"/>
+          <w:szCs w:val="21"/>
+          <w:lang w:eastAsia="es-ES"/>
+        </w:rPr>
+        <w:t>if</w:t>
+      </w:r>
+      <w:proofErr w:type="spellEnd"/>
+      <w:r>
+        <w:rPr>
+          <w:rFonts w:ascii="Consolas" w:eastAsia="Times New Roman" w:hAnsi="Consolas" w:cs="Times New Roman"/>
+          <w:color w:val="F8F8F2"/>
+          <w:sz w:val="21"/>
+          <w:szCs w:val="21"/>
+          <w:lang w:eastAsia="es-ES"/>
+        </w:rPr>
+        <w:t xml:space="preserve"> </w:t>
+      </w:r>
+      <w:proofErr w:type="gramStart"/>
+      <w:r>
+        <w:rPr>
+          <w:rFonts w:ascii="Consolas" w:eastAsia="Times New Roman" w:hAnsi="Consolas" w:cs="Times New Roman"/>
+          <w:color w:val="F8F8F2"/>
+          <w:sz w:val="21"/>
+          <w:szCs w:val="21"/>
+          <w:lang w:eastAsia="es-ES"/>
+        </w:rPr>
+        <w:t>(</w:t>
+      </w:r>
+      <w:r>
+        <w:rPr>
+          <w:rFonts w:ascii="Consolas" w:eastAsia="Times New Roman" w:hAnsi="Consolas" w:cs="Times New Roman"/>
+          <w:color w:val="FF79C6"/>
+          <w:sz w:val="21"/>
+          <w:szCs w:val="21"/>
+          <w:lang w:eastAsia="es-ES"/>
+        </w:rPr>
+        <w:t>!</w:t>
+      </w:r>
+      <w:r>
+        <w:rPr>
+          <w:rFonts w:ascii="Consolas" w:eastAsia="Times New Roman" w:hAnsi="Consolas" w:cs="Times New Roman"/>
+          <w:color w:val="BD93F9"/>
+          <w:sz w:val="21"/>
+          <w:szCs w:val="21"/>
+          <w:lang w:eastAsia="es-ES"/>
+        </w:rPr>
+        <w:t>titulo</w:t>
+      </w:r>
+      <w:proofErr w:type="gramEnd"/>
+      <w:r>
+        <w:rPr>
+          <w:rFonts w:ascii="Consolas" w:eastAsia="Times New Roman" w:hAnsi="Consolas" w:cs="Times New Roman"/>
+          <w:color w:val="F8F8F2"/>
+          <w:sz w:val="21"/>
+          <w:szCs w:val="21"/>
+          <w:lang w:eastAsia="es-ES"/>
+        </w:rPr>
+        <w:t xml:space="preserve">) error </w:t>
+      </w:r>
+      <w:r>
+        <w:rPr>
+          <w:rFonts w:ascii="Consolas" w:eastAsia="Times New Roman" w:hAnsi="Consolas" w:cs="Times New Roman"/>
+          <w:color w:val="FF79C6"/>
+          <w:sz w:val="21"/>
+          <w:szCs w:val="21"/>
+          <w:lang w:eastAsia="es-ES"/>
+        </w:rPr>
+        <w:t>=</w:t>
+      </w:r>
+      <w:r>
+        <w:rPr>
+          <w:rFonts w:ascii="Consolas" w:eastAsia="Times New Roman" w:hAnsi="Consolas" w:cs="Times New Roman"/>
+          <w:color w:val="F8F8F2"/>
+          <w:sz w:val="21"/>
+          <w:szCs w:val="21"/>
+          <w:lang w:eastAsia="es-ES"/>
+        </w:rPr>
+        <w:t xml:space="preserve"> </w:t>
+      </w:r>
+      <w:r>
+        <w:rPr>
+          <w:rFonts w:ascii="Consolas" w:eastAsia="Times New Roman" w:hAnsi="Consolas" w:cs="Times New Roman"/>
+          <w:color w:val="E9F284"/>
+          <w:sz w:val="21"/>
+          <w:szCs w:val="21"/>
+          <w:lang w:eastAsia="es-ES"/>
+        </w:rPr>
+        <w:t>"</w:t>
+      </w:r>
+      <w:r>
+        <w:rPr>
+          <w:rFonts w:ascii="Consolas" w:eastAsia="Times New Roman" w:hAnsi="Consolas" w:cs="Times New Roman"/>
+          <w:color w:val="F1FA8C"/>
+          <w:sz w:val="21"/>
+          <w:szCs w:val="21"/>
+          <w:lang w:eastAsia="es-ES"/>
+        </w:rPr>
+        <w:t>El título es requerido</w:t>
+      </w:r>
+      <w:r>
+        <w:rPr>
+          <w:rFonts w:ascii="Consolas" w:eastAsia="Times New Roman" w:hAnsi="Consolas" w:cs="Times New Roman"/>
+          <w:color w:val="E9F284"/>
+          <w:sz w:val="21"/>
+          <w:szCs w:val="21"/>
+          <w:lang w:eastAsia="es-ES"/>
+        </w:rPr>
+        <w:t>"</w:t>
+      </w:r>
+      <w:r>
+        <w:rPr>
+          <w:rFonts w:ascii="Consolas" w:eastAsia="Times New Roman" w:hAnsi="Consolas" w:cs="Times New Roman"/>
+          <w:color w:val="F8F8F2"/>
+          <w:sz w:val="21"/>
+          <w:szCs w:val="21"/>
+          <w:lang w:eastAsia="es-ES"/>
+        </w:rPr>
+        <w:t>;</w:t>
+      </w:r>
+    </w:p>
+    <w:p>
+      <w:pPr>
+        <w:pStyle w:val="Prrafodelista"/>
+      </w:pPr>
+    </w:p>
+    <w:p>
+      <w:pPr>
+        <w:pStyle w:val="Prrafodelista"/>
+        <w:numPr>
+          <w:ilvl w:val="0"/>
+          <w:numId w:val="13"/>
+        </w:numPr>
+      </w:pPr>
+      <w:r>
+        <w:t xml:space="preserve">Almacenamiento físico (libreta, documento) </w:t>
+      </w:r>
+      <w:r>
+        <w:rPr>
+          <w:rFonts w:ascii="Segoe UI Symbol" w:hAnsi="Segoe UI Symbol" w:cs="Segoe UI Symbol"/>
+        </w:rPr>
+        <w:t>➜</w:t>
+      </w:r>
+      <w:r>
+        <w:rPr>
+          <w:rFonts w:ascii="Segoe UI Symbol" w:hAnsi="Segoe UI Symbol" w:cs="Segoe UI Symbol"/>
+        </w:rPr>
+        <w:t xml:space="preserve"> Almacenamiento </w:t>
+      </w:r>
+      <w:r>
+        <w:rPr>
+          <w:rFonts w:ascii="Segoe UI Symbol" w:hAnsi="Segoe UI Symbol" w:cs="Segoe UI Symbol"/>
+        </w:rPr>
+        <w:t>digital (</w:t>
+      </w:r>
+      <w:proofErr w:type="spellStart"/>
+      <w:r>
+        <w:rPr>
+          <w:rFonts w:ascii="Segoe UI Symbol" w:hAnsi="Segoe UI Symbol" w:cs="Segoe UI Symbol"/>
+        </w:rPr>
+        <w:t>arrayList</w:t>
+      </w:r>
+      <w:proofErr w:type="spellEnd"/>
+      <w:r>
+        <w:rPr>
+          <w:rFonts w:ascii="Segoe UI Symbol" w:hAnsi="Segoe UI Symbol" w:cs="Segoe UI Symbol"/>
+        </w:rPr>
+        <w:t xml:space="preserve"> o </w:t>
+      </w:r>
+      <w:proofErr w:type="spellStart"/>
+      <w:r>
+        <w:rPr>
+          <w:rFonts w:ascii="Segoe UI Symbol" w:hAnsi="Segoe UI Symbol" w:cs="Segoe UI Symbol"/>
+        </w:rPr>
+        <w:t>Json</w:t>
+      </w:r>
+      <w:proofErr w:type="spellEnd"/>
+      <w:r>
+        <w:rPr>
+          <w:rFonts w:ascii="Segoe UI Symbol" w:hAnsi="Segoe UI Symbol" w:cs="Segoe UI Symbol"/>
+        </w:rPr>
+        <w:t>)</w:t>
+      </w:r>
+    </w:p>
+    <w:p>
+      <w:pPr>
+        <w:pStyle w:val="Prrafodelista"/>
+        <w:shd w:val="clear" w:color="auto" w:fill="282A36"/>
+        <w:spacing w:after="0" w:line="285" w:lineRule="atLeast"/>
+        <w:jc w:val="left"/>
+        <w:rPr>
+          <w:rFonts w:ascii="Consolas" w:eastAsia="Times New Roman" w:hAnsi="Consolas" w:cs="Times New Roman"/>
+          <w:color w:val="F8F8F2"/>
+          <w:sz w:val="21"/>
+          <w:szCs w:val="21"/>
+          <w:lang w:eastAsia="es-ES"/>
+        </w:rPr>
+      </w:pPr>
+      <w:proofErr w:type="spellStart"/>
+      <w:r>
+        <w:rPr>
+          <w:rFonts w:ascii="Consolas" w:eastAsia="Times New Roman" w:hAnsi="Consolas" w:cs="Times New Roman"/>
+          <w:color w:val="BD93F9"/>
+          <w:sz w:val="21"/>
+          <w:szCs w:val="21"/>
+          <w:lang w:eastAsia="es-ES"/>
+        </w:rPr>
+        <w:t>songsArray</w:t>
+      </w:r>
+      <w:r>
+        <w:rPr>
+          <w:rFonts w:ascii="Consolas" w:eastAsia="Times New Roman" w:hAnsi="Consolas" w:cs="Times New Roman"/>
+          <w:color w:val="F8F8F2"/>
+          <w:sz w:val="21"/>
+          <w:szCs w:val="21"/>
+          <w:lang w:eastAsia="es-ES"/>
+        </w:rPr>
+        <w:t>.</w:t>
+      </w:r>
+      <w:r>
+        <w:rPr>
+          <w:rFonts w:ascii="Consolas" w:eastAsia="Times New Roman" w:hAnsi="Consolas" w:cs="Times New Roman"/>
+          <w:color w:val="50FA7B"/>
+          <w:sz w:val="21"/>
+          <w:szCs w:val="21"/>
+          <w:lang w:eastAsia="es-ES"/>
+        </w:rPr>
+        <w:t>push</w:t>
+      </w:r>
+      <w:proofErr w:type="spellEnd"/>
+      <w:r>
+        <w:rPr>
+          <w:rFonts w:ascii="Consolas" w:eastAsia="Times New Roman" w:hAnsi="Consolas" w:cs="Times New Roman"/>
+          <w:color w:val="F8F8F2"/>
+          <w:sz w:val="21"/>
+          <w:szCs w:val="21"/>
+          <w:lang w:eastAsia="es-ES"/>
+        </w:rPr>
+        <w:t>(</w:t>
+      </w:r>
+      <w:proofErr w:type="spellStart"/>
+      <w:r>
+        <w:rPr>
+          <w:rFonts w:ascii="Consolas" w:eastAsia="Times New Roman" w:hAnsi="Consolas" w:cs="Times New Roman"/>
+          <w:color w:val="BD93F9"/>
+          <w:sz w:val="21"/>
+          <w:szCs w:val="21"/>
+          <w:lang w:eastAsia="es-ES"/>
+        </w:rPr>
+        <w:t>newSong</w:t>
+      </w:r>
+      <w:proofErr w:type="spellEnd"/>
+      <w:r>
+        <w:rPr>
+          <w:rFonts w:ascii="Consolas" w:eastAsia="Times New Roman" w:hAnsi="Consolas" w:cs="Times New Roman"/>
+          <w:color w:val="F8F8F2"/>
+          <w:sz w:val="21"/>
+          <w:szCs w:val="21"/>
+          <w:lang w:eastAsia="es-ES"/>
+        </w:rPr>
+        <w:t>);</w:t>
+      </w:r>
+    </w:p>
+    <w:p>
+      <w:pPr>
+        <w:pStyle w:val="Prrafodelista"/>
+      </w:pPr>
     </w:p>
     <w:p>
       <w:pPr>
@@ -3748,7 +4444,13 @@
     </w:p>
     <w:p>
       <w:r>
-        <w:t>¿Crees que este formulario facilitaría el trabajo en una granja Pokémon real?</w:t>
+        <w:t xml:space="preserve">Creo que mejora muchísimo la accesibilidad. Esto se </w:t>
+      </w:r>
+      <w:r>
+        <w:t xml:space="preserve">refleja en que mejoraría mucho la función de la biblioteca musical: </w:t>
+      </w:r>
+      <w:r>
+        <w:t>Puedes consultar, modificar o borrar datos desde cualquier dispositivo con conexión, sin necesidad de buscar entre carpetas o papeles. También puedes hacer copias de seguridad o compartir los datos con otras personas en segundos.</w:t>
       </w:r>
     </w:p>
     <w:p>
@@ -3761,7 +4463,21 @@
     </w:p>
     <w:p>
       <w:r>
-        <w:t>Ejemplos: cambio de color, mensaje emergente, aviso de error, etc.</w:t>
+        <w:t xml:space="preserve">He añadido diversas funciones visuales </w:t>
+      </w:r>
+      <w:r>
+        <w:t xml:space="preserve">que ayudan al usuario a encontrarse más cómodo. Por ejemplo, el mensaje de error o de éxito al introducir los campos no es </w:t>
+      </w:r>
+      <w:r>
+        <w:t>invasivo y desaparece a los segundos.</w:t>
+      </w:r>
+    </w:p>
+    <w:p>
+      <w:r>
+        <w:t>Otra función visual es el efecto de zoom en la portada de la canción</w:t>
+      </w:r>
+      <w:r>
+        <w:t xml:space="preserve"> al hacer hover.</w:t>
       </w:r>
     </w:p>
     <w:p>
@@ -3774,7 +4490,10 @@
     </w:p>
     <w:p>
       <w:r>
-        <w:t>Especifica los fragmentos que se podrían adaptar fácilmente a otro contexto.</w:t>
+        <w:t xml:space="preserve">Todos los fragmentos de código relacionados con un formulario, </w:t>
+      </w:r>
+      <w:r>
+        <w:t>con validarlo o con gestionar la información que se introduce, podrían ser fácilmente reusados.</w:t>
       </w:r>
     </w:p>
     <w:p>
@@ -3801,6 +4520,135 @@
       </w:r>
       <w:r>
         <w:t xml:space="preserve"> reales con una API</w:t>
+      </w:r>
+    </w:p>
+    <w:p>
+      <w:pPr>
+        <w:pStyle w:val="Ttulo20"/>
+      </w:pPr>
+      <w:r>
+        <w:t>Objetivos:</w:t>
+      </w:r>
+    </w:p>
+    <w:p>
+      <w:pPr>
+        <w:pStyle w:val="Prrafodelista"/>
+        <w:numPr>
+          <w:ilvl w:val="0"/>
+          <w:numId w:val="14"/>
+        </w:numPr>
+      </w:pPr>
+      <w:r>
+        <w:t xml:space="preserve">Introducir el nombre de un Pokémon en un campo de texto. </w:t>
+      </w:r>
+    </w:p>
+    <w:p>
+      <w:pPr>
+        <w:pStyle w:val="Prrafodelista"/>
+        <w:numPr>
+          <w:ilvl w:val="0"/>
+          <w:numId w:val="14"/>
+        </w:numPr>
+      </w:pPr>
+      <w:r>
+        <w:t xml:space="preserve">Al pulsar un botón, realizar una petición HTTP usando </w:t>
+      </w:r>
+      <w:proofErr w:type="spellStart"/>
+      <w:proofErr w:type="gramStart"/>
+      <w:r>
+        <w:t>fetch</w:t>
+      </w:r>
+      <w:proofErr w:type="spellEnd"/>
+      <w:r>
+        <w:t>(</w:t>
+      </w:r>
+      <w:proofErr w:type="gramEnd"/>
+      <w:r>
+        <w:t xml:space="preserve">) a la dirección: https://pokeapi.co/api/v2/pokemon/{nombre} API </w:t>
+      </w:r>
+    </w:p>
+    <w:p>
+      <w:pPr>
+        <w:pStyle w:val="Prrafodelista"/>
+        <w:numPr>
+          <w:ilvl w:val="0"/>
+          <w:numId w:val="14"/>
+        </w:numPr>
+      </w:pPr>
+      <w:r>
+        <w:t xml:space="preserve">Si el Pokémon existe, mostrar en pantalla: </w:t>
+      </w:r>
+    </w:p>
+    <w:p>
+      <w:pPr>
+        <w:pStyle w:val="Prrafodelista"/>
+        <w:numPr>
+          <w:ilvl w:val="1"/>
+          <w:numId w:val="14"/>
+        </w:numPr>
+      </w:pPr>
+      <w:r>
+        <w:t xml:space="preserve">Imagen frontal </w:t>
+      </w:r>
+    </w:p>
+    <w:p>
+      <w:pPr>
+        <w:pStyle w:val="Prrafodelista"/>
+        <w:numPr>
+          <w:ilvl w:val="1"/>
+          <w:numId w:val="14"/>
+        </w:numPr>
+      </w:pPr>
+      <w:r>
+        <w:t xml:space="preserve">Nombre oficial </w:t>
+      </w:r>
+    </w:p>
+    <w:p>
+      <w:pPr>
+        <w:pStyle w:val="Prrafodelista"/>
+        <w:numPr>
+          <w:ilvl w:val="1"/>
+          <w:numId w:val="14"/>
+        </w:numPr>
+      </w:pPr>
+      <w:r>
+        <w:t xml:space="preserve">Tipo o tipos </w:t>
+      </w:r>
+    </w:p>
+    <w:p>
+      <w:pPr>
+        <w:pStyle w:val="Prrafodelista"/>
+        <w:numPr>
+          <w:ilvl w:val="1"/>
+          <w:numId w:val="14"/>
+        </w:numPr>
+      </w:pPr>
+      <w:r>
+        <w:t xml:space="preserve">Lista de habilidades </w:t>
+      </w:r>
+    </w:p>
+    <w:p>
+      <w:pPr>
+        <w:pStyle w:val="Prrafodelista"/>
+        <w:numPr>
+          <w:ilvl w:val="1"/>
+          <w:numId w:val="14"/>
+        </w:numPr>
+      </w:pPr>
+      <w:r>
+        <w:t xml:space="preserve">Peso (en kilogramos) </w:t>
+      </w:r>
+    </w:p>
+    <w:p>
+      <w:pPr>
+        <w:pStyle w:val="Prrafodelista"/>
+        <w:numPr>
+          <w:ilvl w:val="0"/>
+          <w:numId w:val="14"/>
+        </w:numPr>
+      </w:pPr>
+      <w:r>
+        <w:t>Si no existe o hay un error, mostrar un mensaje claro y amigable</w:t>
       </w:r>
     </w:p>
     <w:sectPr>
@@ -5674,6 +6522,205 @@
     </w:lvl>
   </w:abstractNum>
   <w:abstractNum w:abstractNumId="6" w15:restartNumberingAfterBreak="0">
+    <w:nsid w:val="638C2BA7"/>
+    <w:multiLevelType w:val="hybridMultilevel"/>
+    <w:tmpl w:val="30A6BF42"/>
+    <w:lvl w:ilvl="0" w:tplc="0C0A0001">
+      <w:start w:val="1"/>
+      <w:numFmt w:val="bullet"/>
+      <w:lvlText w:val=""/>
+      <w:lvlJc w:val="left"/>
+      <w:pPr>
+        <w:ind w:left="720" w:hanging="360"/>
+      </w:pPr>
+      <w:rPr>
+        <w:rFonts w:ascii="Symbol" w:hAnsi="Symbol" w:hint="default"/>
+      </w:rPr>
+    </w:lvl>
+    <w:lvl w:ilvl="1" w:tplc="0C0A0003" w:tentative="1">
+      <w:start w:val="1"/>
+      <w:numFmt w:val="bullet"/>
+      <w:lvlText w:val="o"/>
+      <w:lvlJc w:val="left"/>
+      <w:pPr>
+        <w:ind w:left="1440" w:hanging="360"/>
+      </w:pPr>
+      <w:rPr>
+        <w:rFonts w:ascii="Courier New" w:hAnsi="Courier New" w:cs="Courier New" w:hint="default"/>
+      </w:rPr>
+    </w:lvl>
+    <w:lvl w:ilvl="2" w:tplc="0C0A0005" w:tentative="1">
+      <w:start w:val="1"/>
+      <w:numFmt w:val="bullet"/>
+      <w:lvlText w:val=""/>
+      <w:lvlJc w:val="left"/>
+      <w:pPr>
+        <w:ind w:left="2160" w:hanging="360"/>
+      </w:pPr>
+      <w:rPr>
+        <w:rFonts w:ascii="Wingdings" w:hAnsi="Wingdings" w:hint="default"/>
+      </w:rPr>
+    </w:lvl>
+    <w:lvl w:ilvl="3" w:tplc="0C0A0001" w:tentative="1">
+      <w:start w:val="1"/>
+      <w:numFmt w:val="bullet"/>
+      <w:lvlText w:val=""/>
+      <w:lvlJc w:val="left"/>
+      <w:pPr>
+        <w:ind w:left="2880" w:hanging="360"/>
+      </w:pPr>
+      <w:rPr>
+        <w:rFonts w:ascii="Symbol" w:hAnsi="Symbol" w:hint="default"/>
+      </w:rPr>
+    </w:lvl>
+    <w:lvl w:ilvl="4" w:tplc="0C0A0003" w:tentative="1">
+      <w:start w:val="1"/>
+      <w:numFmt w:val="bullet"/>
+      <w:lvlText w:val="o"/>
+      <w:lvlJc w:val="left"/>
+      <w:pPr>
+        <w:ind w:left="3600" w:hanging="360"/>
+      </w:pPr>
+      <w:rPr>
+        <w:rFonts w:ascii="Courier New" w:hAnsi="Courier New" w:cs="Courier New" w:hint="default"/>
+      </w:rPr>
+    </w:lvl>
+    <w:lvl w:ilvl="5" w:tplc="0C0A0005" w:tentative="1">
+      <w:start w:val="1"/>
+      <w:numFmt w:val="bullet"/>
+      <w:lvlText w:val=""/>
+      <w:lvlJc w:val="left"/>
+      <w:pPr>
+        <w:ind w:left="4320" w:hanging="360"/>
+      </w:pPr>
+      <w:rPr>
+        <w:rFonts w:ascii="Wingdings" w:hAnsi="Wingdings" w:hint="default"/>
+      </w:rPr>
+    </w:lvl>
+    <w:lvl w:ilvl="6" w:tplc="0C0A0001" w:tentative="1">
+      <w:start w:val="1"/>
+      <w:numFmt w:val="bullet"/>
+      <w:lvlText w:val=""/>
+      <w:lvlJc w:val="left"/>
+      <w:pPr>
+        <w:ind w:left="5040" w:hanging="360"/>
+      </w:pPr>
+      <w:rPr>
+        <w:rFonts w:ascii="Symbol" w:hAnsi="Symbol" w:hint="default"/>
+      </w:rPr>
+    </w:lvl>
+    <w:lvl w:ilvl="7" w:tplc="0C0A0003" w:tentative="1">
+      <w:start w:val="1"/>
+      <w:numFmt w:val="bullet"/>
+      <w:lvlText w:val="o"/>
+      <w:lvlJc w:val="left"/>
+      <w:pPr>
+        <w:ind w:left="5760" w:hanging="360"/>
+      </w:pPr>
+      <w:rPr>
+        <w:rFonts w:ascii="Courier New" w:hAnsi="Courier New" w:cs="Courier New" w:hint="default"/>
+      </w:rPr>
+    </w:lvl>
+    <w:lvl w:ilvl="8" w:tplc="0C0A0005" w:tentative="1">
+      <w:start w:val="1"/>
+      <w:numFmt w:val="bullet"/>
+      <w:lvlText w:val=""/>
+      <w:lvlJc w:val="left"/>
+      <w:pPr>
+        <w:ind w:left="6480" w:hanging="360"/>
+      </w:pPr>
+      <w:rPr>
+        <w:rFonts w:ascii="Wingdings" w:hAnsi="Wingdings" w:hint="default"/>
+      </w:rPr>
+    </w:lvl>
+  </w:abstractNum>
+  <w:abstractNum w:abstractNumId="7" w15:restartNumberingAfterBreak="0">
+    <w:nsid w:val="65C03E83"/>
+    <w:multiLevelType w:val="hybridMultilevel"/>
+    <w:tmpl w:val="CD62BE7A"/>
+    <w:lvl w:ilvl="0" w:tplc="0C0A000F">
+      <w:start w:val="1"/>
+      <w:numFmt w:val="decimal"/>
+      <w:lvlText w:val="%1."/>
+      <w:lvlJc w:val="left"/>
+      <w:pPr>
+        <w:ind w:left="720" w:hanging="360"/>
+      </w:pPr>
+    </w:lvl>
+    <w:lvl w:ilvl="1" w:tplc="0C0A0019">
+      <w:start w:val="1"/>
+      <w:numFmt w:val="lowerLetter"/>
+      <w:lvlText w:val="%2."/>
+      <w:lvlJc w:val="left"/>
+      <w:pPr>
+        <w:ind w:left="1440" w:hanging="360"/>
+      </w:pPr>
+    </w:lvl>
+    <w:lvl w:ilvl="2" w:tplc="0C0A001B" w:tentative="1">
+      <w:start w:val="1"/>
+      <w:numFmt w:val="lowerRoman"/>
+      <w:lvlText w:val="%3."/>
+      <w:lvlJc w:val="right"/>
+      <w:pPr>
+        <w:ind w:left="2160" w:hanging="180"/>
+      </w:pPr>
+    </w:lvl>
+    <w:lvl w:ilvl="3" w:tplc="0C0A000F" w:tentative="1">
+      <w:start w:val="1"/>
+      <w:numFmt w:val="decimal"/>
+      <w:lvlText w:val="%4."/>
+      <w:lvlJc w:val="left"/>
+      <w:pPr>
+        <w:ind w:left="2880" w:hanging="360"/>
+      </w:pPr>
+    </w:lvl>
+    <w:lvl w:ilvl="4" w:tplc="0C0A0019" w:tentative="1">
+      <w:start w:val="1"/>
+      <w:numFmt w:val="lowerLetter"/>
+      <w:lvlText w:val="%5."/>
+      <w:lvlJc w:val="left"/>
+      <w:pPr>
+        <w:ind w:left="3600" w:hanging="360"/>
+      </w:pPr>
+    </w:lvl>
+    <w:lvl w:ilvl="5" w:tplc="0C0A001B" w:tentative="1">
+      <w:start w:val="1"/>
+      <w:numFmt w:val="lowerRoman"/>
+      <w:lvlText w:val="%6."/>
+      <w:lvlJc w:val="right"/>
+      <w:pPr>
+        <w:ind w:left="4320" w:hanging="180"/>
+      </w:pPr>
+    </w:lvl>
+    <w:lvl w:ilvl="6" w:tplc="0C0A000F" w:tentative="1">
+      <w:start w:val="1"/>
+      <w:numFmt w:val="decimal"/>
+      <w:lvlText w:val="%7."/>
+      <w:lvlJc w:val="left"/>
+      <w:pPr>
+        <w:ind w:left="5040" w:hanging="360"/>
+      </w:pPr>
+    </w:lvl>
+    <w:lvl w:ilvl="7" w:tplc="0C0A0019" w:tentative="1">
+      <w:start w:val="1"/>
+      <w:numFmt w:val="lowerLetter"/>
+      <w:lvlText w:val="%8."/>
+      <w:lvlJc w:val="left"/>
+      <w:pPr>
+        <w:ind w:left="5760" w:hanging="360"/>
+      </w:pPr>
+    </w:lvl>
+    <w:lvl w:ilvl="8" w:tplc="0C0A001B" w:tentative="1">
+      <w:start w:val="1"/>
+      <w:numFmt w:val="lowerRoman"/>
+      <w:lvlText w:val="%9."/>
+      <w:lvlJc w:val="right"/>
+      <w:pPr>
+        <w:ind w:left="6480" w:hanging="180"/>
+      </w:pPr>
+    </w:lvl>
+  </w:abstractNum>
+  <w:abstractNum w:abstractNumId="8" w15:restartNumberingAfterBreak="0">
     <w:nsid w:val="67294E43"/>
     <w:multiLevelType w:val="hybridMultilevel"/>
     <w:tmpl w:val="44EC7FC6"/>
@@ -5785,7 +6832,7 @@
       </w:rPr>
     </w:lvl>
   </w:abstractNum>
-  <w:abstractNum w:abstractNumId="7" w15:restartNumberingAfterBreak="0">
+  <w:abstractNum w:abstractNumId="9" w15:restartNumberingAfterBreak="0">
     <w:nsid w:val="78436389"/>
     <w:multiLevelType w:val="multilevel"/>
     <w:tmpl w:val="D98A1F52"/>
@@ -5901,7 +6948,7 @@
       </w:rPr>
     </w:lvl>
   </w:abstractNum>
-  <w:abstractNum w:abstractNumId="8" w15:restartNumberingAfterBreak="0">
+  <w:abstractNum w:abstractNumId="10" w15:restartNumberingAfterBreak="0">
     <w:nsid w:val="7BAA768F"/>
     <w:multiLevelType w:val="hybridMultilevel"/>
     <w:tmpl w:val="24A2C376"/>
@@ -6048,7 +7095,7 @@
     </w:lvlOverride>
   </w:num>
   <w:num w:numId="3" w16cid:durableId="743572896">
-    <w:abstractNumId w:val="8"/>
+    <w:abstractNumId w:val="10"/>
   </w:num>
   <w:num w:numId="4" w16cid:durableId="707879160">
     <w:abstractNumId w:val="3"/>
@@ -6057,7 +7104,7 @@
     <w:abstractNumId w:val="4"/>
   </w:num>
   <w:num w:numId="6" w16cid:durableId="1206136930">
-    <w:abstractNumId w:val="7"/>
+    <w:abstractNumId w:val="9"/>
   </w:num>
   <w:num w:numId="7" w16cid:durableId="405106474">
     <w:abstractNumId w:val="1"/>
@@ -6120,7 +7167,7 @@
     </w:lvlOverride>
   </w:num>
   <w:num w:numId="9" w16cid:durableId="705254811">
-    <w:abstractNumId w:val="6"/>
+    <w:abstractNumId w:val="8"/>
   </w:num>
   <w:num w:numId="10" w16cid:durableId="794641283">
     <w:abstractNumId w:val="2"/>
@@ -6130,6 +7177,12 @@
   </w:num>
   <w:num w:numId="12" w16cid:durableId="2069448500">
     <w:abstractNumId w:val="5"/>
+  </w:num>
+  <w:num w:numId="13" w16cid:durableId="1083793960">
+    <w:abstractNumId w:val="6"/>
+  </w:num>
+  <w:num w:numId="14" w16cid:durableId="570653239">
+    <w:abstractNumId w:val="7"/>
   </w:num>
 </w:numbering>
 </file>
@@ -7286,23 +8339,6 @@
 </file>
 
 <file path=customXml/item1.xml><?xml version="1.0" encoding="utf-8"?>
-<p:properties xmlns:p="http://schemas.microsoft.com/office/2006/metadata/properties" xmlns:xsi="http://www.w3.org/2001/XMLSchema-instance" xmlns:pc="http://schemas.microsoft.com/office/infopath/2007/PartnerControls">
-  <documentManagement>
-    <_activity xmlns="dae27e35-c298-463a-9874-0525024eb387" xsi:nil="true"/>
-  </documentManagement>
-</p:properties>
-</file>
-
-<file path=customXml/item2.xml><?xml version="1.0" encoding="utf-8"?>
-<?mso-contentType ?>
-<FormTemplates xmlns="http://schemas.microsoft.com/sharepoint/v3/contenttype/forms">
-  <Display>DocumentLibraryForm</Display>
-  <Edit>DocumentLibraryForm</Edit>
-  <New>DocumentLibraryForm</New>
-</FormTemplates>
-</file>
-
-<file path=customXml/item3.xml><?xml version="1.0" encoding="utf-8"?>
 <ct:contentTypeSchema xmlns:ct="http://schemas.microsoft.com/office/2006/metadata/contentType" xmlns:ma="http://schemas.microsoft.com/office/2006/metadata/properties/metaAttributes" ct:_="" ma:_="" ma:contentTypeName="Document" ma:contentTypeID="0x010100110048DCC42CDA4D8D826263E5A9881C" ma:contentTypeVersion="16" ma:contentTypeDescription="Create a new document." ma:contentTypeScope="" ma:versionID="5675f9f18076b3e571f63284695b477e">
   <xsd:schema xmlns:xsd="http://www.w3.org/2001/XMLSchema" xmlns:xs="http://www.w3.org/2001/XMLSchema" xmlns:p="http://schemas.microsoft.com/office/2006/metadata/properties" xmlns:ns3="dae27e35-c298-463a-9874-0525024eb387" xmlns:ns4="c8d401de-b989-49d4-a95b-cff0d62b606b" targetNamespace="http://schemas.microsoft.com/office/2006/metadata/properties" ma:root="true" ma:fieldsID="4b750c1869f1e7f6e774a2772aebd7d7" ns3:_="" ns4:_="">
     <xsd:import namespace="dae27e35-c298-463a-9874-0525024eb387"/>
@@ -7541,25 +8577,24 @@
 </ct:contentTypeSchema>
 </file>
 
-<file path=customXml/itemProps1.xml><?xml version="1.0" encoding="utf-8"?>
-<ds:datastoreItem xmlns:ds="http://schemas.openxmlformats.org/officeDocument/2006/customXml" ds:itemID="{BF60EAB1-4594-476B-B75B-64EC2E9B0AA6}">
-  <ds:schemaRefs>
-    <ds:schemaRef ds:uri="http://schemas.microsoft.com/office/2006/metadata/properties"/>
-    <ds:schemaRef ds:uri="http://schemas.microsoft.com/office/infopath/2007/PartnerControls"/>
-    <ds:schemaRef ds:uri="dae27e35-c298-463a-9874-0525024eb387"/>
-  </ds:schemaRefs>
-</ds:datastoreItem>
+<file path=customXml/item2.xml><?xml version="1.0" encoding="utf-8"?>
+<?mso-contentType ?>
+<FormTemplates xmlns="http://schemas.microsoft.com/sharepoint/v3/contenttype/forms">
+  <Display>DocumentLibraryForm</Display>
+  <Edit>DocumentLibraryForm</Edit>
+  <New>DocumentLibraryForm</New>
+</FormTemplates>
 </file>
 
-<file path=customXml/itemProps2.xml><?xml version="1.0" encoding="utf-8"?>
-<ds:datastoreItem xmlns:ds="http://schemas.openxmlformats.org/officeDocument/2006/customXml" ds:itemID="{73DA863B-1A96-4E95-A285-8242919E4360}">
-  <ds:schemaRefs>
-    <ds:schemaRef ds:uri="http://schemas.microsoft.com/sharepoint/v3/contenttype/forms"/>
-  </ds:schemaRefs>
-</ds:datastoreItem>
+<file path=customXml/item3.xml><?xml version="1.0" encoding="utf-8"?>
+<p:properties xmlns:p="http://schemas.microsoft.com/office/2006/metadata/properties" xmlns:xsi="http://www.w3.org/2001/XMLSchema-instance" xmlns:pc="http://schemas.microsoft.com/office/infopath/2007/PartnerControls">
+  <documentManagement>
+    <_activity xmlns="dae27e35-c298-463a-9874-0525024eb387" xsi:nil="true"/>
+  </documentManagement>
+</p:properties>
 </file>
 
-<file path=customXml/itemProps3.xml><?xml version="1.0" encoding="utf-8"?>
+<file path=customXml/itemProps1.xml><?xml version="1.0" encoding="utf-8"?>
 <ds:datastoreItem xmlns:ds="http://schemas.openxmlformats.org/officeDocument/2006/customXml" ds:itemID="{89E9CDB5-14EC-4B72-8BA0-C47EAB54505B}">
   <ds:schemaRefs>
     <ds:schemaRef ds:uri="http://schemas.microsoft.com/office/2006/metadata/contentType"/>
@@ -7576,4 +8611,22 @@
     <ds:schemaRef ds:uri="http://schemas.microsoft.com/internal/obd"/>
   </ds:schemaRefs>
 </ds:datastoreItem>
+</file>
+
+<file path=customXml/itemProps2.xml><?xml version="1.0" encoding="utf-8"?>
+<ds:datastoreItem xmlns:ds="http://schemas.openxmlformats.org/officeDocument/2006/customXml" ds:itemID="{73DA863B-1A96-4E95-A285-8242919E4360}">
+  <ds:schemaRefs>
+    <ds:schemaRef ds:uri="http://schemas.microsoft.com/sharepoint/v3/contenttype/forms"/>
+  </ds:schemaRefs>
+</ds:datastoreItem>
+</file>
+
+<file path=customXml/itemProps3.xml><?xml version="1.0" encoding="utf-8"?>
+<ds:datastoreItem xmlns:ds="http://schemas.openxmlformats.org/officeDocument/2006/customXml" ds:itemID="{BF60EAB1-4594-476B-B75B-64EC2E9B0AA6}">
+  <ds:schemaRefs>
+    <ds:schemaRef ds:uri="http://schemas.microsoft.com/office/2006/metadata/properties"/>
+    <ds:schemaRef ds:uri="http://schemas.microsoft.com/office/infopath/2007/PartnerControls"/>
+    <ds:schemaRef ds:uri="dae27e35-c298-463a-9874-0525024eb387"/>
+  </ds:schemaRefs>
+</ds:datastoreItem>
 </file>
</xml_diff>